<commit_message>
Update: Se Modifica Documento
</commit_message>
<xml_diff>
--- a/1- Analisis/4- Historias De Usuario(Requerimientos)/01- Historias_De_Usuario.docx
+++ b/1- Analisis/4- Historias De Usuario(Requerimientos)/01- Historias_De_Usuario.docx
@@ -7699,25 +7699,46 @@
           <w:p>
             <w:pPr>
               <w:rPr>
-                <w:b/>
-              </w:rPr>
-            </w:pPr>
-          </w:p>
-          <w:p>
-            <w:pPr>
-              <w:rPr>
-                <w:b/>
-              </w:rPr>
-            </w:pPr>
-            <w:r>
-              <w:rPr>
-                <w:b/>
+                <w:rFonts w:ascii="Times New Roman" w:hAnsi="Times New Roman" w:cs="Times New Roman"/>
+                <w:b/>
+                <w:sz w:val="24"/>
+                <w:szCs w:val="24"/>
+              </w:rPr>
+            </w:pPr>
+          </w:p>
+          <w:p>
+            <w:pPr>
+              <w:rPr>
+                <w:rFonts w:ascii="Times New Roman" w:hAnsi="Times New Roman" w:cs="Times New Roman"/>
+                <w:b/>
+                <w:sz w:val="24"/>
+                <w:szCs w:val="24"/>
+              </w:rPr>
+            </w:pPr>
+            <w:r>
+              <w:rPr>
+                <w:rFonts w:ascii="Times New Roman" w:hAnsi="Times New Roman" w:cs="Times New Roman"/>
+                <w:b/>
+                <w:sz w:val="24"/>
+                <w:szCs w:val="24"/>
               </w:rPr>
               <w:t>Título de la historia:</w:t>
             </w:r>
           </w:p>
           <w:p>
-            <w:r>
+            <w:pPr>
+              <w:rPr>
+                <w:rFonts w:ascii="Times New Roman" w:hAnsi="Times New Roman" w:cs="Times New Roman"/>
+                <w:sz w:val="24"/>
+                <w:szCs w:val="24"/>
+              </w:rPr>
+            </w:pPr>
+            <w:r>
+              <w:rPr>
+                <w:rFonts w:ascii="Times New Roman" w:hAnsi="Times New Roman" w:cs="Times New Roman"/>
+                <w:sz w:val="24"/>
+                <w:szCs w:val="24"/>
+              </w:rPr>
               <w:t>Control sobre el aplicativo</w:t>
             </w:r>
           </w:p>
@@ -17770,6 +17791,7 @@
                 <w:szCs w:val="24"/>
               </w:rPr>
             </w:pPr>
+            <w:bookmarkStart w:id="0" w:name="_Hlk31971195"/>
           </w:p>
           <w:p>
             <w:pPr>
@@ -19113,6 +19135,7 @@
           </w:p>
         </w:tc>
       </w:tr>
+      <w:bookmarkEnd w:id="0"/>
     </w:tbl>
     <w:p/>
     <w:tbl>
@@ -29490,7 +29513,23 @@
                 <w:sz w:val="24"/>
                 <w:szCs w:val="24"/>
               </w:rPr>
-              <w:t xml:space="preserve">Puede tener más control o facilidad a la hora de escoger qué será lo que más le conviene según lo que quiera gastar. </w:t>
+              <w:t xml:space="preserve">Puede tener más control o facilidad a la hora de escoger </w:t>
+            </w:r>
+            <w:r>
+              <w:rPr>
+                <w:rFonts w:ascii="Times New Roman" w:hAnsi="Times New Roman" w:cs="Times New Roman"/>
+                <w:sz w:val="24"/>
+                <w:szCs w:val="24"/>
+              </w:rPr>
+              <w:t>los servicios o productos</w:t>
+            </w:r>
+            <w:r>
+              <w:rPr>
+                <w:rFonts w:ascii="Times New Roman" w:hAnsi="Times New Roman" w:cs="Times New Roman"/>
+                <w:sz w:val="24"/>
+                <w:szCs w:val="24"/>
+              </w:rPr>
+              <w:t xml:space="preserve">. </w:t>
             </w:r>
           </w:p>
           <w:p>
@@ -30681,7 +30720,15 @@
                 <w:sz w:val="24"/>
                 <w:szCs w:val="24"/>
               </w:rPr>
-              <w:t xml:space="preserve">ingrese a la página principal pueda ver la información de </w:t>
+              <w:t>I</w:t>
+            </w:r>
+            <w:r>
+              <w:rPr>
+                <w:rFonts w:ascii="Times New Roman" w:hAnsi="Times New Roman" w:cs="Times New Roman"/>
+                <w:sz w:val="24"/>
+                <w:szCs w:val="24"/>
+              </w:rPr>
+              <w:t xml:space="preserve">ngrese a la página principal pueda ver la información de </w:t>
             </w:r>
             <w:r>
               <w:rPr>
@@ -37153,7 +37200,23 @@
                 <w:sz w:val="24"/>
                 <w:szCs w:val="24"/>
               </w:rPr>
-              <w:t xml:space="preserve"> ingrese al aplicativo pueda vincular su cuenta con su cuenta o usuario de </w:t>
+              <w:t xml:space="preserve"> </w:t>
+            </w:r>
+            <w:r>
+              <w:rPr>
+                <w:rFonts w:ascii="Times New Roman" w:hAnsi="Times New Roman" w:cs="Times New Roman"/>
+                <w:sz w:val="24"/>
+                <w:szCs w:val="24"/>
+              </w:rPr>
+              <w:t>I</w:t>
+            </w:r>
+            <w:r>
+              <w:rPr>
+                <w:rFonts w:ascii="Times New Roman" w:hAnsi="Times New Roman" w:cs="Times New Roman"/>
+                <w:sz w:val="24"/>
+                <w:szCs w:val="24"/>
+              </w:rPr>
+              <w:t xml:space="preserve">ngrese al aplicativo pueda vincular su cuenta con su cuenta o usuario de </w:t>
             </w:r>
             <w:r>
               <w:rPr>
@@ -37371,6 +37434,8 @@
                 <w:szCs w:val="24"/>
               </w:rPr>
             </w:pPr>
+            <w:bookmarkStart w:id="1" w:name="_Hlk31971979"/>
+            <w:bookmarkStart w:id="2" w:name="_GoBack"/>
             <w:r>
               <w:rPr>
                 <w:rFonts w:ascii="Times New Roman" w:hAnsi="Times New Roman" w:cs="Times New Roman"/>
@@ -38539,6 +38604,8 @@
     <w:p/>
     <w:p/>
     <w:p/>
+    <w:bookmarkEnd w:id="1"/>
+    <w:bookmarkEnd w:id="2"/>
     <w:p/>
     <w:tbl>
       <w:tblPr>
@@ -42216,10 +42283,7 @@
       </w:tr>
     </w:tbl>
     <w:p/>
-    <w:p>
-      <w:bookmarkStart w:id="0" w:name="_GoBack"/>
-      <w:bookmarkEnd w:id="0"/>
-    </w:p>
+    <w:p/>
     <w:sectPr>
       <w:headerReference w:type="default" r:id="rId7"/>
       <w:pgSz w:w="11909" w:h="16834"/>

</xml_diff>